<commit_message>
Avancement de l'étude du dataset Covid19 et du script de traitement des données
</commit_message>
<xml_diff>
--- a/Covid19/Checklist de base.docx
+++ b/Covid19/Checklist de base.docx
@@ -42,17 +42,8 @@
           <w:rStyle w:val="sc-ovmcq"/>
           <w:rFonts w:ascii="Century Schoolbook" w:hAnsi="Century Schoolbook"/>
         </w:rPr>
-        <w:t xml:space="preserve">SARS-Cov-2 exam </w:t>
-      </w:r>
-      <w:proofErr w:type="spellStart"/>
-      <w:r>
-        <w:rPr>
-          <w:rStyle w:val="sc-ovmcq"/>
-          <w:rFonts w:ascii="Century Schoolbook" w:hAnsi="Century Schoolbook"/>
-        </w:rPr>
-        <w:t>result</w:t>
-      </w:r>
-      <w:proofErr w:type="spellEnd"/>
+        <w:t>SARS-Cov-2 exam result</w:t>
+      </w:r>
     </w:p>
     <w:p>
       <w:pPr>
@@ -257,21 +248,161 @@
         </w:rPr>
         <w:t>Signification des variables :</w:t>
       </w:r>
+    </w:p>
+    <w:p>
+      <w:pPr>
+        <w:pStyle w:val="Paragraphedeliste"/>
+        <w:numPr>
+          <w:ilvl w:val="0"/>
+          <w:numId w:val="2"/>
+        </w:numPr>
+        <w:rPr>
+          <w:rFonts w:ascii="Century Schoolbook" w:hAnsi="Century Schoolbook"/>
+        </w:rPr>
+      </w:pPr>
+      <w:r>
+        <w:rPr>
+          <w:rFonts w:ascii="Century Schoolbook" w:hAnsi="Century Schoolbook"/>
+        </w:rPr>
+        <w:t>Variables standardisées, asymétriques, test sanguins</w:t>
+      </w:r>
+    </w:p>
+    <w:p>
+      <w:pPr>
+        <w:pStyle w:val="Paragraphedeliste"/>
+        <w:numPr>
+          <w:ilvl w:val="0"/>
+          <w:numId w:val="2"/>
+        </w:numPr>
+        <w:rPr>
+          <w:rFonts w:ascii="Century Schoolbook" w:hAnsi="Century Schoolbook"/>
+        </w:rPr>
+      </w:pPr>
+      <w:r>
+        <w:rPr>
+          <w:rFonts w:ascii="Century Schoolbook" w:hAnsi="Century Schoolbook"/>
+        </w:rPr>
+        <w:t>Age quantile : difficile à interpréter, les données ont été traitées o</w:t>
+      </w:r>
+      <w:r>
+        <w:rPr>
+          <w:rFonts w:ascii="Century Schoolbook" w:hAnsi="Century Schoolbook"/>
+        </w:rPr>
+        <w:t>u transformées mathématiquement</w:t>
+      </w:r>
+    </w:p>
+    <w:p>
+      <w:pPr>
+        <w:pStyle w:val="Paragraphedeliste"/>
+        <w:numPr>
+          <w:ilvl w:val="0"/>
+          <w:numId w:val="2"/>
+        </w:numPr>
+        <w:rPr>
+          <w:rFonts w:ascii="Century Schoolbook" w:hAnsi="Century Schoolbook"/>
+        </w:rPr>
+      </w:pPr>
+      <w:r>
+        <w:rPr>
+          <w:rFonts w:ascii="Century Schoolbook" w:hAnsi="Century Schoolbook"/>
+        </w:rPr>
+        <w:t>Variables qualitatives : binaires (0, 1) detected/not detected, viral, Rhinovirus qui semble très élevé</w:t>
+      </w:r>
+    </w:p>
+    <w:p>
+      <w:pPr>
+        <w:rPr>
+          <w:rFonts w:ascii="Century Schoolbook" w:hAnsi="Century Schoolbook"/>
+        </w:rPr>
+      </w:pPr>
+      <w:r>
+        <w:rPr>
+          <w:rFonts w:ascii="Century Schoolbook" w:hAnsi="Century Schoolbook"/>
+        </w:rPr>
+        <w:t>Relation variables/target :</w:t>
+      </w:r>
+    </w:p>
+    <w:p>
+      <w:pPr>
+        <w:rPr>
+          <w:rFonts w:ascii="Century Schoolbook" w:hAnsi="Century Schoolbook"/>
+        </w:rPr>
+      </w:pPr>
+      <w:r>
+        <w:rPr>
+          <w:rFonts w:ascii="Century Schoolbook" w:hAnsi="Century Schoolbook"/>
+        </w:rPr>
+        <w:t>Idées à tester :</w:t>
+      </w:r>
+    </w:p>
+    <w:p>
+      <w:pPr>
+        <w:pStyle w:val="Paragraphedeliste"/>
+        <w:numPr>
+          <w:ilvl w:val="0"/>
+          <w:numId w:val="3"/>
+        </w:numPr>
+        <w:rPr>
+          <w:rFonts w:ascii="Century Schoolbook" w:hAnsi="Century Schoolbook"/>
+        </w:rPr>
+      </w:pPr>
+      <w:r>
+        <w:rPr>
+          <w:rFonts w:ascii="Century Schoolbook" w:hAnsi="Century Schoolbook"/>
+        </w:rPr>
+        <w:t>Leucocyte</w:t>
+      </w:r>
+    </w:p>
+    <w:p>
+      <w:pPr>
+        <w:pStyle w:val="Paragraphedeliste"/>
+        <w:numPr>
+          <w:ilvl w:val="0"/>
+          <w:numId w:val="3"/>
+        </w:numPr>
+        <w:rPr>
+          <w:rFonts w:ascii="Century Schoolbook" w:hAnsi="Century Schoolbook"/>
+        </w:rPr>
+      </w:pPr>
+      <w:r>
+        <w:rPr>
+          <w:rFonts w:ascii="Century Schoolbook" w:hAnsi="Century Schoolbook"/>
+        </w:rPr>
+        <w:t>Monocyte</w:t>
+      </w:r>
+    </w:p>
+    <w:p>
+      <w:pPr>
+        <w:pStyle w:val="Paragraphedeliste"/>
+        <w:numPr>
+          <w:ilvl w:val="0"/>
+          <w:numId w:val="3"/>
+        </w:numPr>
+        <w:rPr>
+          <w:rFonts w:ascii="Century Schoolbook" w:hAnsi="Century Schoolbook"/>
+        </w:rPr>
+      </w:pPr>
+      <w:r>
+        <w:rPr>
+          <w:rFonts w:ascii="Century Schoolbook" w:hAnsi="Century Schoolbook"/>
+        </w:rPr>
+        <w:t xml:space="preserve">Platelets : plaquettes </w:t>
+      </w:r>
+    </w:p>
+    <w:p>
+      <w:pPr>
+        <w:rPr>
+          <w:rFonts w:ascii="Century Schoolbook" w:hAnsi="Century Schoolbook"/>
+        </w:rPr>
+      </w:pPr>
+      <w:r>
+        <w:sym w:font="Wingdings" w:char="F0E0"/>
+      </w:r>
+      <w:r>
+        <w:t xml:space="preserve"> Ces taux sont différents entre les personnes testées positives au Covid19 et celles testées négatives. Il faut voir si cela à un sens de considérer que cela est lié.</w:t>
+      </w:r>
       <w:bookmarkStart w:id="0" w:name="_GoBack"/>
       <w:bookmarkEnd w:id="0"/>
-    </w:p>
-    <w:p>
-      <w:pPr>
-        <w:rPr>
-          <w:rFonts w:ascii="Century Schoolbook" w:hAnsi="Century Schoolbook"/>
-        </w:rPr>
-      </w:pPr>
-      <w:r>
-        <w:rPr>
-          <w:rFonts w:ascii="Century Schoolbook" w:hAnsi="Century Schoolbook"/>
-        </w:rPr>
-        <w:t>Relation variables/target :</w:t>
-      </w:r>
     </w:p>
     <w:sectPr>
       <w:pgSz w:w="11906" w:h="16838"/>
@@ -398,8 +529,240 @@
       </w:rPr>
     </w:lvl>
   </w:abstractNum>
+  <w:abstractNum w:abstractNumId="1">
+    <w:nsid w:val="47EB568D"/>
+    <w:multiLevelType w:val="hybridMultilevel"/>
+    <w:tmpl w:val="38B60F84"/>
+    <w:lvl w:ilvl="0" w:tplc="040C0001">
+      <w:start w:val="1"/>
+      <w:numFmt w:val="bullet"/>
+      <w:lvlText w:val=""/>
+      <w:lvlJc w:val="left"/>
+      <w:pPr>
+        <w:ind w:left="720" w:hanging="360"/>
+      </w:pPr>
+      <w:rPr>
+        <w:rFonts w:ascii="Symbol" w:hAnsi="Symbol" w:hint="default"/>
+      </w:rPr>
+    </w:lvl>
+    <w:lvl w:ilvl="1" w:tplc="040C0003" w:tentative="1">
+      <w:start w:val="1"/>
+      <w:numFmt w:val="bullet"/>
+      <w:lvlText w:val="o"/>
+      <w:lvlJc w:val="left"/>
+      <w:pPr>
+        <w:ind w:left="1440" w:hanging="360"/>
+      </w:pPr>
+      <w:rPr>
+        <w:rFonts w:ascii="Courier New" w:hAnsi="Courier New" w:cs="Courier New" w:hint="default"/>
+      </w:rPr>
+    </w:lvl>
+    <w:lvl w:ilvl="2" w:tplc="040C0005" w:tentative="1">
+      <w:start w:val="1"/>
+      <w:numFmt w:val="bullet"/>
+      <w:lvlText w:val=""/>
+      <w:lvlJc w:val="left"/>
+      <w:pPr>
+        <w:ind w:left="2160" w:hanging="360"/>
+      </w:pPr>
+      <w:rPr>
+        <w:rFonts w:ascii="Wingdings" w:hAnsi="Wingdings" w:hint="default"/>
+      </w:rPr>
+    </w:lvl>
+    <w:lvl w:ilvl="3" w:tplc="040C0001" w:tentative="1">
+      <w:start w:val="1"/>
+      <w:numFmt w:val="bullet"/>
+      <w:lvlText w:val=""/>
+      <w:lvlJc w:val="left"/>
+      <w:pPr>
+        <w:ind w:left="2880" w:hanging="360"/>
+      </w:pPr>
+      <w:rPr>
+        <w:rFonts w:ascii="Symbol" w:hAnsi="Symbol" w:hint="default"/>
+      </w:rPr>
+    </w:lvl>
+    <w:lvl w:ilvl="4" w:tplc="040C0003" w:tentative="1">
+      <w:start w:val="1"/>
+      <w:numFmt w:val="bullet"/>
+      <w:lvlText w:val="o"/>
+      <w:lvlJc w:val="left"/>
+      <w:pPr>
+        <w:ind w:left="3600" w:hanging="360"/>
+      </w:pPr>
+      <w:rPr>
+        <w:rFonts w:ascii="Courier New" w:hAnsi="Courier New" w:cs="Courier New" w:hint="default"/>
+      </w:rPr>
+    </w:lvl>
+    <w:lvl w:ilvl="5" w:tplc="040C0005" w:tentative="1">
+      <w:start w:val="1"/>
+      <w:numFmt w:val="bullet"/>
+      <w:lvlText w:val=""/>
+      <w:lvlJc w:val="left"/>
+      <w:pPr>
+        <w:ind w:left="4320" w:hanging="360"/>
+      </w:pPr>
+      <w:rPr>
+        <w:rFonts w:ascii="Wingdings" w:hAnsi="Wingdings" w:hint="default"/>
+      </w:rPr>
+    </w:lvl>
+    <w:lvl w:ilvl="6" w:tplc="040C0001" w:tentative="1">
+      <w:start w:val="1"/>
+      <w:numFmt w:val="bullet"/>
+      <w:lvlText w:val=""/>
+      <w:lvlJc w:val="left"/>
+      <w:pPr>
+        <w:ind w:left="5040" w:hanging="360"/>
+      </w:pPr>
+      <w:rPr>
+        <w:rFonts w:ascii="Symbol" w:hAnsi="Symbol" w:hint="default"/>
+      </w:rPr>
+    </w:lvl>
+    <w:lvl w:ilvl="7" w:tplc="040C0003" w:tentative="1">
+      <w:start w:val="1"/>
+      <w:numFmt w:val="bullet"/>
+      <w:lvlText w:val="o"/>
+      <w:lvlJc w:val="left"/>
+      <w:pPr>
+        <w:ind w:left="5760" w:hanging="360"/>
+      </w:pPr>
+      <w:rPr>
+        <w:rFonts w:ascii="Courier New" w:hAnsi="Courier New" w:cs="Courier New" w:hint="default"/>
+      </w:rPr>
+    </w:lvl>
+    <w:lvl w:ilvl="8" w:tplc="040C0005" w:tentative="1">
+      <w:start w:val="1"/>
+      <w:numFmt w:val="bullet"/>
+      <w:lvlText w:val=""/>
+      <w:lvlJc w:val="left"/>
+      <w:pPr>
+        <w:ind w:left="6480" w:hanging="360"/>
+      </w:pPr>
+      <w:rPr>
+        <w:rFonts w:ascii="Wingdings" w:hAnsi="Wingdings" w:hint="default"/>
+      </w:rPr>
+    </w:lvl>
+  </w:abstractNum>
+  <w:abstractNum w:abstractNumId="2">
+    <w:nsid w:val="5DC50A6E"/>
+    <w:multiLevelType w:val="hybridMultilevel"/>
+    <w:tmpl w:val="BD9E0D20"/>
+    <w:lvl w:ilvl="0" w:tplc="040C0001">
+      <w:start w:val="1"/>
+      <w:numFmt w:val="bullet"/>
+      <w:lvlText w:val=""/>
+      <w:lvlJc w:val="left"/>
+      <w:pPr>
+        <w:ind w:left="720" w:hanging="360"/>
+      </w:pPr>
+      <w:rPr>
+        <w:rFonts w:ascii="Symbol" w:hAnsi="Symbol" w:hint="default"/>
+      </w:rPr>
+    </w:lvl>
+    <w:lvl w:ilvl="1" w:tplc="040C0003" w:tentative="1">
+      <w:start w:val="1"/>
+      <w:numFmt w:val="bullet"/>
+      <w:lvlText w:val="o"/>
+      <w:lvlJc w:val="left"/>
+      <w:pPr>
+        <w:ind w:left="1440" w:hanging="360"/>
+      </w:pPr>
+      <w:rPr>
+        <w:rFonts w:ascii="Courier New" w:hAnsi="Courier New" w:cs="Courier New" w:hint="default"/>
+      </w:rPr>
+    </w:lvl>
+    <w:lvl w:ilvl="2" w:tplc="040C0005" w:tentative="1">
+      <w:start w:val="1"/>
+      <w:numFmt w:val="bullet"/>
+      <w:lvlText w:val=""/>
+      <w:lvlJc w:val="left"/>
+      <w:pPr>
+        <w:ind w:left="2160" w:hanging="360"/>
+      </w:pPr>
+      <w:rPr>
+        <w:rFonts w:ascii="Wingdings" w:hAnsi="Wingdings" w:hint="default"/>
+      </w:rPr>
+    </w:lvl>
+    <w:lvl w:ilvl="3" w:tplc="040C0001" w:tentative="1">
+      <w:start w:val="1"/>
+      <w:numFmt w:val="bullet"/>
+      <w:lvlText w:val=""/>
+      <w:lvlJc w:val="left"/>
+      <w:pPr>
+        <w:ind w:left="2880" w:hanging="360"/>
+      </w:pPr>
+      <w:rPr>
+        <w:rFonts w:ascii="Symbol" w:hAnsi="Symbol" w:hint="default"/>
+      </w:rPr>
+    </w:lvl>
+    <w:lvl w:ilvl="4" w:tplc="040C0003" w:tentative="1">
+      <w:start w:val="1"/>
+      <w:numFmt w:val="bullet"/>
+      <w:lvlText w:val="o"/>
+      <w:lvlJc w:val="left"/>
+      <w:pPr>
+        <w:ind w:left="3600" w:hanging="360"/>
+      </w:pPr>
+      <w:rPr>
+        <w:rFonts w:ascii="Courier New" w:hAnsi="Courier New" w:cs="Courier New" w:hint="default"/>
+      </w:rPr>
+    </w:lvl>
+    <w:lvl w:ilvl="5" w:tplc="040C0005" w:tentative="1">
+      <w:start w:val="1"/>
+      <w:numFmt w:val="bullet"/>
+      <w:lvlText w:val=""/>
+      <w:lvlJc w:val="left"/>
+      <w:pPr>
+        <w:ind w:left="4320" w:hanging="360"/>
+      </w:pPr>
+      <w:rPr>
+        <w:rFonts w:ascii="Wingdings" w:hAnsi="Wingdings" w:hint="default"/>
+      </w:rPr>
+    </w:lvl>
+    <w:lvl w:ilvl="6" w:tplc="040C0001" w:tentative="1">
+      <w:start w:val="1"/>
+      <w:numFmt w:val="bullet"/>
+      <w:lvlText w:val=""/>
+      <w:lvlJc w:val="left"/>
+      <w:pPr>
+        <w:ind w:left="5040" w:hanging="360"/>
+      </w:pPr>
+      <w:rPr>
+        <w:rFonts w:ascii="Symbol" w:hAnsi="Symbol" w:hint="default"/>
+      </w:rPr>
+    </w:lvl>
+    <w:lvl w:ilvl="7" w:tplc="040C0003" w:tentative="1">
+      <w:start w:val="1"/>
+      <w:numFmt w:val="bullet"/>
+      <w:lvlText w:val="o"/>
+      <w:lvlJc w:val="left"/>
+      <w:pPr>
+        <w:ind w:left="5760" w:hanging="360"/>
+      </w:pPr>
+      <w:rPr>
+        <w:rFonts w:ascii="Courier New" w:hAnsi="Courier New" w:cs="Courier New" w:hint="default"/>
+      </w:rPr>
+    </w:lvl>
+    <w:lvl w:ilvl="8" w:tplc="040C0005" w:tentative="1">
+      <w:start w:val="1"/>
+      <w:numFmt w:val="bullet"/>
+      <w:lvlText w:val=""/>
+      <w:lvlJc w:val="left"/>
+      <w:pPr>
+        <w:ind w:left="6480" w:hanging="360"/>
+      </w:pPr>
+      <w:rPr>
+        <w:rFonts w:ascii="Wingdings" w:hAnsi="Wingdings" w:hint="default"/>
+      </w:rPr>
+    </w:lvl>
+  </w:abstractNum>
   <w:num w:numId="1">
     <w:abstractNumId w:val="0"/>
+  </w:num>
+  <w:num w:numId="2">
+    <w:abstractNumId w:val="2"/>
+  </w:num>
+  <w:num w:numId="3">
+    <w:abstractNumId w:val="1"/>
   </w:num>
 </w:numbering>
 </file>

</xml_diff>

<commit_message>
End of data exploration, preprocessing
</commit_message>
<xml_diff>
--- a/Covid19/Checklist de base.docx
+++ b/Covid19/Checklist de base.docx
@@ -349,19 +349,7 @@
         <w:rPr>
           <w:rFonts w:ascii="Century Schoolbook" w:hAnsi="Century Schoolbook"/>
         </w:rPr>
-        <w:t>Target/Blood :</w:t>
-      </w:r>
-      <w:r>
-        <w:rPr>
-          <w:rFonts w:ascii="Century Schoolbook" w:hAnsi="Century Schoolbook"/>
-        </w:rPr>
-        <w:t xml:space="preserve"> </w:t>
-      </w:r>
-      <w:r>
-        <w:rPr>
-          <w:rFonts w:ascii="Century Schoolbook" w:hAnsi="Century Schoolbook"/>
-        </w:rPr>
-        <w:t>Idées à tester :</w:t>
+        <w:t>Target/Blood : Idées à tester :</w:t>
       </w:r>
     </w:p>
     <w:p>
@@ -559,19 +547,7 @@
         <w:rPr>
           <w:rFonts w:ascii="Century Schoolbook" w:hAnsi="Century Schoolbook"/>
         </w:rPr>
-        <w:t>Blood_data</w:t>
-      </w:r>
-      <w:r>
-        <w:rPr>
-          <w:rFonts w:ascii="Century Schoolbook" w:hAnsi="Century Schoolbook"/>
-        </w:rPr>
-        <w:t xml:space="preserve"> / </w:t>
-      </w:r>
-      <w:r>
-        <w:rPr>
-          <w:rFonts w:ascii="Century Schoolbook" w:hAnsi="Century Schoolbook"/>
-        </w:rPr>
-        <w:t>Blood_data</w:t>
+        <w:t>Blood_data / Blood_data</w:t>
       </w:r>
       <w:r>
         <w:rPr>
@@ -595,13 +571,7 @@
         <w:rPr>
           <w:rFonts w:ascii="Century Schoolbook" w:hAnsi="Century Schoolbook"/>
         </w:rPr>
-        <w:t>Blood_data</w:t>
-      </w:r>
-      <w:r>
-        <w:rPr>
-          <w:rFonts w:ascii="Century Schoolbook" w:hAnsi="Century Schoolbook"/>
-        </w:rPr>
-        <w:t xml:space="preserve"> / Age</w:t>
+        <w:t>Blood_data / Age</w:t>
       </w:r>
       <w:r>
         <w:rPr>
@@ -649,19 +619,31 @@
         <w:rPr>
           <w:rFonts w:ascii="Century Schoolbook" w:hAnsi="Century Schoolbook"/>
         </w:rPr>
-        <w:t xml:space="preserve">Relation sickness / </w:t>
-      </w:r>
-      <w:r>
-        <w:rPr>
-          <w:rFonts w:ascii="Century Schoolbook" w:hAnsi="Century Schoolbook"/>
-        </w:rPr>
-        <w:t>Blood_data</w:t>
-      </w:r>
-      <w:r>
-        <w:rPr>
-          <w:rFonts w:ascii="Century Schoolbook" w:hAnsi="Century Schoolbook"/>
-        </w:rPr>
-        <w:t> : Les taux sanguins entre malades « normaux » et covid19 sont différents (lymphocyte, hemoglobine et hematocrite)</w:t>
+        <w:t>Relation sickness / Blood_data</w:t>
+      </w:r>
+      <w:r>
+        <w:rPr>
+          <w:rFonts w:ascii="Century Schoolbook" w:hAnsi="Century Schoolbook"/>
+        </w:rPr>
+        <w:t> : Les taux sanguins entre malades « normaux » et covid19</w:t>
+      </w:r>
+      <w:r>
+        <w:rPr>
+          <w:rFonts w:ascii="Century Schoolbook" w:hAnsi="Century Schoolbook"/>
+        </w:rPr>
+        <w:t xml:space="preserve"> sont différents (lymphocyte, hé</w:t>
+      </w:r>
+      <w:r>
+        <w:rPr>
+          <w:rFonts w:ascii="Century Schoolbook" w:hAnsi="Century Schoolbook"/>
+        </w:rPr>
+        <w:t>moglobine et hé</w:t>
+      </w:r>
+      <w:r>
+        <w:rPr>
+          <w:rFonts w:ascii="Century Schoolbook" w:hAnsi="Century Schoolbook"/>
+        </w:rPr>
+        <w:t>matocrite)</w:t>
       </w:r>
     </w:p>
     <w:p>
@@ -723,6 +705,107 @@
         </w:rPr>
         <w:t> :</w:t>
       </w:r>
+    </w:p>
+    <w:p>
+      <w:pPr>
+        <w:pStyle w:val="Paragraphedeliste"/>
+        <w:numPr>
+          <w:ilvl w:val="0"/>
+          <w:numId w:val="7"/>
+        </w:numPr>
+        <w:rPr>
+          <w:rFonts w:ascii="Century Schoolbook" w:hAnsi="Century Schoolbook"/>
+        </w:rPr>
+      </w:pPr>
+      <w:r>
+        <w:rPr>
+          <w:rFonts w:ascii="Century Schoolbook" w:hAnsi="Century Schoolbook"/>
+        </w:rPr>
+        <w:t>NaN analyse</w:t>
+      </w:r>
+      <w:r>
+        <w:rPr>
+          <w:rFonts w:ascii="Century Schoolbook" w:hAnsi="Century Schoolbook"/>
+        </w:rPr>
+        <w:t> : viral 1350 (92%/8%), blood 600 (87%/13%), précédemment : 90%</w:t>
+      </w:r>
+    </w:p>
+    <w:p>
+      <w:pPr>
+        <w:ind w:left="360"/>
+        <w:rPr>
+          <w:rFonts w:ascii="Century Schoolbook" w:hAnsi="Century Schoolbook"/>
+        </w:rPr>
+      </w:pPr>
+    </w:p>
+    <w:p>
+      <w:pPr>
+        <w:rPr>
+          <w:rFonts w:ascii="Century Schoolbook" w:hAnsi="Century Schoolbook"/>
+          <w:b/>
+        </w:rPr>
+      </w:pPr>
+      <w:r>
+        <w:rPr>
+          <w:rFonts w:ascii="Century Schoolbook" w:hAnsi="Century Schoolbook"/>
+          <w:b/>
+        </w:rPr>
+        <w:t>Hypothèse nulle (H0) :</w:t>
+      </w:r>
+    </w:p>
+    <w:p>
+      <w:pPr>
+        <w:pStyle w:val="Paragraphedeliste"/>
+        <w:numPr>
+          <w:ilvl w:val="0"/>
+          <w:numId w:val="3"/>
+        </w:numPr>
+        <w:rPr>
+          <w:rFonts w:ascii="Century Schoolbook" w:hAnsi="Century Schoolbook"/>
+        </w:rPr>
+      </w:pPr>
+      <w:r>
+        <w:rPr>
+          <w:rFonts w:ascii="Century Schoolbook" w:hAnsi="Century Schoolbook"/>
+        </w:rPr>
+        <w:t>Les individus atteints du covid-19 ont des taux de Leucocyte, Monocyte et</w:t>
+      </w:r>
+      <w:r>
+        <w:rPr>
+          <w:rFonts w:ascii="Century Schoolbook" w:hAnsi="Century Schoolbook"/>
+        </w:rPr>
+        <w:t xml:space="preserve"> </w:t>
+      </w:r>
+      <w:r>
+        <w:rPr>
+          <w:rFonts w:ascii="Century Schoolbook" w:hAnsi="Century Schoolbook"/>
+        </w:rPr>
+        <w:t xml:space="preserve">plaquettes </w:t>
+      </w:r>
+      <w:r>
+        <w:rPr>
+          <w:rFonts w:ascii="Century Schoolbook" w:hAnsi="Century Schoolbook"/>
+        </w:rPr>
+        <w:t>significativement différents de ceux ne l’étant pas</w:t>
+      </w:r>
+    </w:p>
+    <w:p>
+      <w:pPr>
+        <w:pStyle w:val="Paragraphedeliste"/>
+        <w:numPr>
+          <w:ilvl w:val="1"/>
+          <w:numId w:val="3"/>
+        </w:numPr>
+        <w:rPr>
+          <w:rFonts w:ascii="Century Schoolbook" w:hAnsi="Century Schoolbook"/>
+        </w:rPr>
+      </w:pPr>
+      <w:r>
+        <w:rPr>
+          <w:rFonts w:ascii="Century Schoolbook" w:hAnsi="Century Schoolbook"/>
+        </w:rPr>
+        <w:t>H0 = Les taux moyens sont EGAUX chez les individus positifs et négatifs</w:t>
+      </w:r>
       <w:bookmarkStart w:id="0" w:name="_GoBack"/>
       <w:bookmarkEnd w:id="0"/>
     </w:p>
@@ -731,22 +814,39 @@
         <w:pStyle w:val="Paragraphedeliste"/>
         <w:numPr>
           <w:ilvl w:val="0"/>
-          <w:numId w:val="7"/>
-        </w:numPr>
-        <w:rPr>
-          <w:rFonts w:ascii="Century Schoolbook" w:hAnsi="Century Schoolbook"/>
-        </w:rPr>
-      </w:pPr>
-      <w:r>
-        <w:rPr>
-          <w:rFonts w:ascii="Century Schoolbook" w:hAnsi="Century Schoolbook"/>
-        </w:rPr>
-        <w:t>NaN analyse</w:t>
-      </w:r>
-    </w:p>
-    <w:p>
-      <w:pPr>
-        <w:ind w:left="360"/>
+          <w:numId w:val="3"/>
+        </w:numPr>
+        <w:rPr>
+          <w:rFonts w:ascii="Century Schoolbook" w:hAnsi="Century Schoolbook"/>
+        </w:rPr>
+      </w:pPr>
+      <w:r>
+        <w:rPr>
+          <w:rFonts w:ascii="Century Schoolbook" w:hAnsi="Century Schoolbook"/>
+        </w:rPr>
+        <w:t xml:space="preserve">Les individus atteints </w:t>
+      </w:r>
+      <w:r>
+        <w:rPr>
+          <w:rFonts w:ascii="Century Schoolbook" w:hAnsi="Century Schoolbook"/>
+        </w:rPr>
+        <w:t xml:space="preserve">d’une maladie quelconque </w:t>
+      </w:r>
+      <w:r>
+        <w:rPr>
+          <w:rFonts w:ascii="Century Schoolbook" w:hAnsi="Century Schoolbook"/>
+        </w:rPr>
+        <w:t xml:space="preserve">ont des taux de </w:t>
+      </w:r>
+      <w:r>
+        <w:rPr>
+          <w:rFonts w:ascii="Century Schoolbook" w:hAnsi="Century Schoolbook"/>
+        </w:rPr>
+        <w:t>significativement différents de ceux ne l’étant pas</w:t>
+      </w:r>
+    </w:p>
+    <w:p>
+      <w:pPr>
         <w:rPr>
           <w:rFonts w:ascii="Century Schoolbook" w:hAnsi="Century Schoolbook"/>
         </w:rPr>
@@ -764,7 +864,7 @@
           <w:rFonts w:ascii="Century Schoolbook" w:hAnsi="Century Schoolbook"/>
           <w:b/>
         </w:rPr>
-        <w:t>Hypothèse nulle (H0) :</w:t>
+        <w:t>Conclusions initiales :</w:t>
       </w:r>
     </w:p>
     <w:p>
@@ -772,59 +872,17 @@
         <w:pStyle w:val="Paragraphedeliste"/>
         <w:numPr>
           <w:ilvl w:val="0"/>
-          <w:numId w:val="3"/>
-        </w:numPr>
-        <w:rPr>
-          <w:rFonts w:ascii="Century Schoolbook" w:hAnsi="Century Schoolbook"/>
-        </w:rPr>
-      </w:pPr>
-      <w:r>
-        <w:rPr>
-          <w:rFonts w:ascii="Century Schoolbook" w:hAnsi="Century Schoolbook"/>
-        </w:rPr>
-        <w:t xml:space="preserve">Les individus atteints du covid-19 ont des taux de </w:t>
-      </w:r>
-      <w:r>
-        <w:rPr>
-          <w:rFonts w:ascii="Century Schoolbook" w:hAnsi="Century Schoolbook"/>
-        </w:rPr>
-        <w:t>Leucocyte</w:t>
-      </w:r>
-      <w:r>
-        <w:rPr>
-          <w:rFonts w:ascii="Century Schoolbook" w:hAnsi="Century Schoolbook"/>
-        </w:rPr>
-        <w:t xml:space="preserve">, </w:t>
-      </w:r>
-      <w:r>
-        <w:rPr>
-          <w:rFonts w:ascii="Century Schoolbook" w:hAnsi="Century Schoolbook"/>
-        </w:rPr>
-        <w:t>Monocyte</w:t>
-      </w:r>
-      <w:r>
-        <w:rPr>
-          <w:rFonts w:ascii="Century Schoolbook" w:hAnsi="Century Schoolbook"/>
-        </w:rPr>
-        <w:t xml:space="preserve"> et</w:t>
-      </w:r>
-      <w:r>
-        <w:rPr>
-          <w:rFonts w:ascii="Century Schoolbook" w:hAnsi="Century Schoolbook"/>
-        </w:rPr>
-        <w:t xml:space="preserve"> </w:t>
-      </w:r>
-      <w:r>
-        <w:rPr>
-          <w:rFonts w:ascii="Century Schoolbook" w:hAnsi="Century Schoolbook"/>
-        </w:rPr>
-        <w:t xml:space="preserve">plaquettes </w:t>
-      </w:r>
-      <w:r>
-        <w:rPr>
-          <w:rFonts w:ascii="Century Schoolbook" w:hAnsi="Century Schoolbook"/>
-        </w:rPr>
-        <w:t>significativement différents de ceux ne l’étant pas</w:t>
+          <w:numId w:val="8"/>
+        </w:numPr>
+        <w:rPr>
+          <w:rFonts w:ascii="Century Schoolbook" w:hAnsi="Century Schoolbook"/>
+        </w:rPr>
+      </w:pPr>
+      <w:r>
+        <w:rPr>
+          <w:rFonts w:ascii="Century Schoolbook" w:hAnsi="Century Schoolbook"/>
+        </w:rPr>
+        <w:t>Beaucoup de données manquantes : 20% du dataset exploitable</w:t>
       </w:r>
     </w:p>
     <w:p>
@@ -832,35 +890,17 @@
         <w:pStyle w:val="Paragraphedeliste"/>
         <w:numPr>
           <w:ilvl w:val="0"/>
-          <w:numId w:val="3"/>
-        </w:numPr>
-        <w:rPr>
-          <w:rFonts w:ascii="Century Schoolbook" w:hAnsi="Century Schoolbook"/>
-        </w:rPr>
-      </w:pPr>
-      <w:r>
-        <w:rPr>
-          <w:rFonts w:ascii="Century Schoolbook" w:hAnsi="Century Schoolbook"/>
-        </w:rPr>
-        <w:t xml:space="preserve">Les individus atteints </w:t>
-      </w:r>
-      <w:r>
-        <w:rPr>
-          <w:rFonts w:ascii="Century Schoolbook" w:hAnsi="Century Schoolbook"/>
-        </w:rPr>
-        <w:t xml:space="preserve">d’une maladie quelconque </w:t>
-      </w:r>
-      <w:r>
-        <w:rPr>
-          <w:rFonts w:ascii="Century Schoolbook" w:hAnsi="Century Schoolbook"/>
-        </w:rPr>
-        <w:t xml:space="preserve">ont des taux de </w:t>
-      </w:r>
-      <w:r>
-        <w:rPr>
-          <w:rFonts w:ascii="Century Schoolbook" w:hAnsi="Century Schoolbook"/>
-        </w:rPr>
-        <w:t>significativement différents de ceux ne l’étant pas</w:t>
+          <w:numId w:val="8"/>
+        </w:numPr>
+        <w:rPr>
+          <w:rFonts w:ascii="Century Schoolbook" w:hAnsi="Century Schoolbook"/>
+        </w:rPr>
+      </w:pPr>
+      <w:r>
+        <w:rPr>
+          <w:rFonts w:ascii="Century Schoolbook" w:hAnsi="Century Schoolbook"/>
+        </w:rPr>
+        <w:t>2 groupes de données intéressantes : blood/viral</w:t>
       </w:r>
     </w:p>
     <w:p>
@@ -868,21 +908,89 @@
         <w:pStyle w:val="Paragraphedeliste"/>
         <w:numPr>
           <w:ilvl w:val="0"/>
-          <w:numId w:val="3"/>
-        </w:numPr>
-        <w:rPr>
-          <w:rFonts w:ascii="Century Schoolbook" w:hAnsi="Century Schoolbook"/>
-        </w:rPr>
-      </w:pPr>
-    </w:p>
-    <w:p>
-      <w:pPr>
-        <w:rPr>
-          <w:rFonts w:ascii="Century Schoolbook" w:hAnsi="Century Schoolbook"/>
-        </w:rPr>
-      </w:pPr>
-    </w:p>
-    <w:p/>
+          <w:numId w:val="8"/>
+        </w:numPr>
+        <w:rPr>
+          <w:rFonts w:ascii="Century Schoolbook" w:hAnsi="Century Schoolbook"/>
+        </w:rPr>
+      </w:pPr>
+      <w:r>
+        <w:rPr>
+          <w:rFonts w:ascii="Century Schoolbook" w:hAnsi="Century Schoolbook"/>
+        </w:rPr>
+        <w:t>Les tests sanguins ne permettent pas avec certitude de prédire les cas de Covid19</w:t>
+      </w:r>
+    </w:p>
+    <w:p>
+      <w:pPr>
+        <w:pStyle w:val="Paragraphedeliste"/>
+        <w:numPr>
+          <w:ilvl w:val="0"/>
+          <w:numId w:val="8"/>
+        </w:numPr>
+        <w:rPr>
+          <w:rFonts w:ascii="Century Schoolbook" w:hAnsi="Century Schoolbook"/>
+        </w:rPr>
+      </w:pPr>
+      <w:r>
+        <w:rPr>
+          <w:rFonts w:ascii="Century Schoolbook" w:hAnsi="Century Schoolbook"/>
+        </w:rPr>
+        <w:t>Il va falloir remplir les valeur</w:t>
+      </w:r>
+      <w:r>
+        <w:rPr>
+          <w:rFonts w:ascii="Century Schoolbook" w:hAnsi="Century Schoolbook"/>
+        </w:rPr>
+        <w:t>s</w:t>
+      </w:r>
+      <w:r>
+        <w:rPr>
+          <w:rFonts w:ascii="Century Schoolbook" w:hAnsi="Century Schoolbook"/>
+        </w:rPr>
+        <w:t xml:space="preserve"> manquantes, si on les supprime : 99 lignes</w:t>
+      </w:r>
+      <w:r>
+        <w:rPr>
+          <w:rFonts w:ascii="Century Schoolbook" w:hAnsi="Century Schoolbook"/>
+        </w:rPr>
+        <w:t xml:space="preserve"> au lieu de 5644</w:t>
+      </w:r>
+    </w:p>
+    <w:p>
+      <w:pPr>
+        <w:pStyle w:val="Paragraphedeliste"/>
+        <w:numPr>
+          <w:ilvl w:val="0"/>
+          <w:numId w:val="8"/>
+        </w:numPr>
+        <w:rPr>
+          <w:rFonts w:ascii="Century Schoolbook" w:hAnsi="Century Schoolbook"/>
+        </w:rPr>
+      </w:pPr>
+      <w:r>
+        <w:rPr>
+          <w:rFonts w:ascii="Century Schoolbook" w:hAnsi="Century Schoolbook"/>
+        </w:rPr>
+        <w:t>Blood_column : 600 valeurs, viral_column : 1354 (plus intéressants, mais il faut conserver les deux, car les tests sanguins sont aussi utils)</w:t>
+      </w:r>
+    </w:p>
+    <w:p>
+      <w:pPr>
+        <w:pStyle w:val="Paragraphedeliste"/>
+        <w:ind w:left="0"/>
+        <w:rPr>
+          <w:rFonts w:ascii="Century Schoolbook" w:hAnsi="Century Schoolbook"/>
+        </w:rPr>
+      </w:pPr>
+      <w:r>
+        <w:rPr>
+          <w:rFonts w:ascii="Century Schoolbook" w:hAnsi="Century Schoolbook"/>
+        </w:rPr>
+        <w:lastRenderedPageBreak/>
+        <w:t>Si on sélectionne les données virales, il y a le même taux de positifs/négatifs qu’auparavant ; pareillement avec les données sanguines, les taux sont même plus équilibrés !</w:t>
+      </w:r>
+    </w:p>
     <w:sectPr>
       <w:pgSz w:w="11906" w:h="16838"/>
       <w:pgMar w:top="1417" w:right="1417" w:bottom="1417" w:left="1417" w:header="708" w:footer="708" w:gutter="0"/>
@@ -1122,6 +1230,119 @@
     </w:lvl>
   </w:abstractNum>
   <w:abstractNum w:abstractNumId="2">
+    <w:nsid w:val="046A024D"/>
+    <w:multiLevelType w:val="hybridMultilevel"/>
+    <w:tmpl w:val="CDD04F0E"/>
+    <w:lvl w:ilvl="0" w:tplc="040C0001">
+      <w:start w:val="1"/>
+      <w:numFmt w:val="bullet"/>
+      <w:lvlText w:val=""/>
+      <w:lvlJc w:val="left"/>
+      <w:pPr>
+        <w:ind w:left="720" w:hanging="360"/>
+      </w:pPr>
+      <w:rPr>
+        <w:rFonts w:ascii="Symbol" w:hAnsi="Symbol" w:hint="default"/>
+      </w:rPr>
+    </w:lvl>
+    <w:lvl w:ilvl="1" w:tplc="040C0003" w:tentative="1">
+      <w:start w:val="1"/>
+      <w:numFmt w:val="bullet"/>
+      <w:lvlText w:val="o"/>
+      <w:lvlJc w:val="left"/>
+      <w:pPr>
+        <w:ind w:left="1440" w:hanging="360"/>
+      </w:pPr>
+      <w:rPr>
+        <w:rFonts w:ascii="Courier New" w:hAnsi="Courier New" w:cs="Courier New" w:hint="default"/>
+      </w:rPr>
+    </w:lvl>
+    <w:lvl w:ilvl="2" w:tplc="040C0005" w:tentative="1">
+      <w:start w:val="1"/>
+      <w:numFmt w:val="bullet"/>
+      <w:lvlText w:val=""/>
+      <w:lvlJc w:val="left"/>
+      <w:pPr>
+        <w:ind w:left="2160" w:hanging="360"/>
+      </w:pPr>
+      <w:rPr>
+        <w:rFonts w:ascii="Wingdings" w:hAnsi="Wingdings" w:hint="default"/>
+      </w:rPr>
+    </w:lvl>
+    <w:lvl w:ilvl="3" w:tplc="040C0001" w:tentative="1">
+      <w:start w:val="1"/>
+      <w:numFmt w:val="bullet"/>
+      <w:lvlText w:val=""/>
+      <w:lvlJc w:val="left"/>
+      <w:pPr>
+        <w:ind w:left="2880" w:hanging="360"/>
+      </w:pPr>
+      <w:rPr>
+        <w:rFonts w:ascii="Symbol" w:hAnsi="Symbol" w:hint="default"/>
+      </w:rPr>
+    </w:lvl>
+    <w:lvl w:ilvl="4" w:tplc="040C0003" w:tentative="1">
+      <w:start w:val="1"/>
+      <w:numFmt w:val="bullet"/>
+      <w:lvlText w:val="o"/>
+      <w:lvlJc w:val="left"/>
+      <w:pPr>
+        <w:ind w:left="3600" w:hanging="360"/>
+      </w:pPr>
+      <w:rPr>
+        <w:rFonts w:ascii="Courier New" w:hAnsi="Courier New" w:cs="Courier New" w:hint="default"/>
+      </w:rPr>
+    </w:lvl>
+    <w:lvl w:ilvl="5" w:tplc="040C0005" w:tentative="1">
+      <w:start w:val="1"/>
+      <w:numFmt w:val="bullet"/>
+      <w:lvlText w:val=""/>
+      <w:lvlJc w:val="left"/>
+      <w:pPr>
+        <w:ind w:left="4320" w:hanging="360"/>
+      </w:pPr>
+      <w:rPr>
+        <w:rFonts w:ascii="Wingdings" w:hAnsi="Wingdings" w:hint="default"/>
+      </w:rPr>
+    </w:lvl>
+    <w:lvl w:ilvl="6" w:tplc="040C0001" w:tentative="1">
+      <w:start w:val="1"/>
+      <w:numFmt w:val="bullet"/>
+      <w:lvlText w:val=""/>
+      <w:lvlJc w:val="left"/>
+      <w:pPr>
+        <w:ind w:left="5040" w:hanging="360"/>
+      </w:pPr>
+      <w:rPr>
+        <w:rFonts w:ascii="Symbol" w:hAnsi="Symbol" w:hint="default"/>
+      </w:rPr>
+    </w:lvl>
+    <w:lvl w:ilvl="7" w:tplc="040C0003" w:tentative="1">
+      <w:start w:val="1"/>
+      <w:numFmt w:val="bullet"/>
+      <w:lvlText w:val="o"/>
+      <w:lvlJc w:val="left"/>
+      <w:pPr>
+        <w:ind w:left="5760" w:hanging="360"/>
+      </w:pPr>
+      <w:rPr>
+        <w:rFonts w:ascii="Courier New" w:hAnsi="Courier New" w:cs="Courier New" w:hint="default"/>
+      </w:rPr>
+    </w:lvl>
+    <w:lvl w:ilvl="8" w:tplc="040C0005" w:tentative="1">
+      <w:start w:val="1"/>
+      <w:numFmt w:val="bullet"/>
+      <w:lvlText w:val=""/>
+      <w:lvlJc w:val="left"/>
+      <w:pPr>
+        <w:ind w:left="6480" w:hanging="360"/>
+      </w:pPr>
+      <w:rPr>
+        <w:rFonts w:ascii="Wingdings" w:hAnsi="Wingdings" w:hint="default"/>
+      </w:rPr>
+    </w:lvl>
+  </w:abstractNum>
+  <w:abstractNum w:abstractNumId="3">
     <w:nsid w:val="22BF1F15"/>
     <w:multiLevelType w:val="hybridMultilevel"/>
     <w:tmpl w:val="1C52BB58"/>
@@ -1234,7 +1455,7 @@
       </w:rPr>
     </w:lvl>
   </w:abstractNum>
-  <w:abstractNum w:abstractNumId="3">
+  <w:abstractNum w:abstractNumId="4">
     <w:nsid w:val="26012D2B"/>
     <w:multiLevelType w:val="hybridMultilevel"/>
     <w:tmpl w:val="F44A66C4"/>
@@ -1347,7 +1568,7 @@
       </w:rPr>
     </w:lvl>
   </w:abstractNum>
-  <w:abstractNum w:abstractNumId="4">
+  <w:abstractNum w:abstractNumId="5">
     <w:nsid w:val="43252CE2"/>
     <w:multiLevelType w:val="hybridMultilevel"/>
     <w:tmpl w:val="15CEE4A8"/>
@@ -1460,7 +1681,7 @@
       </w:rPr>
     </w:lvl>
   </w:abstractNum>
-  <w:abstractNum w:abstractNumId="5">
+  <w:abstractNum w:abstractNumId="6">
     <w:nsid w:val="47EB568D"/>
     <w:multiLevelType w:val="hybridMultilevel"/>
     <w:tmpl w:val="38B60F84"/>
@@ -1476,7 +1697,7 @@
         <w:rFonts w:ascii="Symbol" w:hAnsi="Symbol" w:hint="default"/>
       </w:rPr>
     </w:lvl>
-    <w:lvl w:ilvl="1" w:tplc="040C0003" w:tentative="1">
+    <w:lvl w:ilvl="1" w:tplc="040C0003">
       <w:start w:val="1"/>
       <w:numFmt w:val="bullet"/>
       <w:lvlText w:val="o"/>
@@ -1573,7 +1794,7 @@
       </w:rPr>
     </w:lvl>
   </w:abstractNum>
-  <w:abstractNum w:abstractNumId="6">
+  <w:abstractNum w:abstractNumId="7">
     <w:nsid w:val="5DC50A6E"/>
     <w:multiLevelType w:val="hybridMultilevel"/>
     <w:tmpl w:val="BD9E0D20"/>
@@ -1687,25 +1908,28 @@
     </w:lvl>
   </w:abstractNum>
   <w:num w:numId="1">
-    <w:abstractNumId w:val="2"/>
+    <w:abstractNumId w:val="3"/>
   </w:num>
   <w:num w:numId="2">
+    <w:abstractNumId w:val="7"/>
+  </w:num>
+  <w:num w:numId="3">
     <w:abstractNumId w:val="6"/>
   </w:num>
-  <w:num w:numId="3">
-    <w:abstractNumId w:val="5"/>
-  </w:num>
   <w:num w:numId="4">
-    <w:abstractNumId w:val="3"/>
+    <w:abstractNumId w:val="4"/>
   </w:num>
   <w:num w:numId="5">
-    <w:abstractNumId w:val="4"/>
+    <w:abstractNumId w:val="5"/>
   </w:num>
   <w:num w:numId="6">
     <w:abstractNumId w:val="0"/>
   </w:num>
   <w:num w:numId="7">
     <w:abstractNumId w:val="1"/>
+  </w:num>
+  <w:num w:numId="8">
+    <w:abstractNumId w:val="2"/>
   </w:num>
 </w:numbering>
 </file>

</xml_diff>